<commit_message>
minimale Verbesserung am Projektplan
</commit_message>
<xml_diff>
--- a/Work in Progress/SchulzGette_ProjektplanEISWS1617.docx
+++ b/Work in Progress/SchulzGette_ProjektplanEISWS1617.docx
@@ -3383,7 +3383,13 @@
               <w:rPr>
                 <w:i/>
               </w:rPr>
-              <w:t>MCI Artefakte</w:t>
+              <w:t xml:space="preserve">MCI </w:t>
+            </w:r>
+            <w:r>
+              <w:rPr>
+                <w:i/>
+              </w:rPr>
+              <w:t>Teil</w:t>
             </w:r>
           </w:p>
         </w:tc>
@@ -3885,8 +3891,16 @@
               <w:rPr>
                 <w:i/>
               </w:rPr>
-              <w:t>WBA Artefakte</w:t>
-            </w:r>
+              <w:t xml:space="preserve">WBA </w:t>
+            </w:r>
+            <w:r>
+              <w:rPr>
+                <w:i/>
+              </w:rPr>
+              <w:t>Teil</w:t>
+            </w:r>
+            <w:bookmarkStart w:id="0" w:name="_GoBack"/>
+            <w:bookmarkEnd w:id="0"/>
           </w:p>
         </w:tc>
         <w:tc>
@@ -5519,8 +5533,6 @@
     <w:p/>
     <w:p/>
     <w:p>
-      <w:bookmarkStart w:id="0" w:name="_GoBack"/>
-      <w:bookmarkEnd w:id="0"/>
       <w:r>
         <w:t>Erläuterung der Farbgebung:</w:t>
       </w:r>
@@ -6249,7 +6261,7 @@
   <w:rsids>
     <w:rsidRoot w:val="00884203"/>
     <w:rsid w:val="00884203"/>
-    <w:rsid w:val="00D4305B"/>
+    <w:rsid w:val="00B4771D"/>
   </w:rsids>
   <m:mathPr>
     <m:mathFont m:val="Cambria Math"/>

</xml_diff>